<commit_message>
documents update with PDS
</commit_message>
<xml_diff>
--- a/TeamDocuments/VirtualScope Description.docx
+++ b/TeamDocuments/VirtualScope Description.docx
@@ -3,6 +3,393 @@
 <w:document xmlns:wpc="http://schemas.microsoft.com/office/word/2010/wordprocessingCanvas" xmlns:cx="http://schemas.microsoft.com/office/drawing/2014/chartex" xmlns:cx1="http://schemas.microsoft.com/office/drawing/2015/9/8/chartex" xmlns:cx2="http://schemas.microsoft.com/office/drawing/2015/10/21/chartex" xmlns:cx3="http://schemas.microsoft.com/office/drawing/2016/5/9/chartex" xmlns:cx4="http://schemas.microsoft.com/office/drawing/2016/5/10/chartex" xmlns:cx5="http://schemas.microsoft.com/office/drawing/2016/5/11/chartex" xmlns:cx6="http://schemas.microsoft.com/office/drawing/2016/5/12/chartex" xmlns:cx7="http://schemas.microsoft.com/office/drawing/2016/5/13/chartex" xmlns:cx8="http://schemas.microsoft.com/office/drawing/2016/5/14/chartex" xmlns:mc="http://schemas.openxmlformats.org/markup-compatibility/2006" xmlns:aink="http://schemas.microsoft.com/office/drawing/2016/ink" xmlns:am3d="http://schemas.microsoft.com/office/drawing/2017/model3d" xmlns:o="urn:schemas-microsoft-com:office:office" xmlns:r="http://schemas.openxmlformats.org/officeDocument/2006/relationships" xmlns:m="http://schemas.openxmlformats.org/officeDocument/2006/math" xmlns:v="urn:schemas-microsoft-com:vml" xmlns:wp14="http://schemas.microsoft.com/office/word/2010/wordprocessingDrawing" xmlns:wp="http://schemas.openxmlformats.org/drawingml/2006/wordprocessingDrawing" xmlns:w10="urn:schemas-microsoft-com:office:word" xmlns:w="http://schemas.openxmlformats.org/wordprocessingml/2006/main" xmlns:w14="http://schemas.microsoft.com/office/word/2010/wordml" xmlns:w15="http://schemas.microsoft.com/office/word/2012/wordml" xmlns:w16cid="http://schemas.microsoft.com/office/word/2016/wordml/cid" xmlns:w16se="http://schemas.microsoft.com/office/word/2015/wordml/symex" xmlns:wpg="http://schemas.microsoft.com/office/word/2010/wordprocessingGroup" xmlns:wpi="http://schemas.microsoft.com/office/word/2010/wordprocessingInk" xmlns:wne="http://schemas.microsoft.com/office/word/2006/wordml" xmlns:wps="http://schemas.microsoft.com/office/word/2010/wordprocessingShape" mc:Ignorable="w14 w15 w16se w16cid wp14">
   <w:body>
     <w:p>
+      <w:pPr>
+        <w:rPr>
+          <w:highlight w:val="yellow"/>
+        </w:rPr>
+      </w:pPr>
+      <w:r>
+        <w:rPr>
+          <w:highlight w:val="yellow"/>
+        </w:rPr>
+        <w:t>A system typically has 2 types of features: 1) table stakes and 2)exciters and delighters. Table stakes are things every product should have. Exciters and delighters are the things that set you apart from everyone else. It could be features, it could be price, support, or whatever.</w:t>
+      </w:r>
+    </w:p>
+    <w:p>
+      <w:pPr>
+        <w:rPr>
+          <w:highlight w:val="yellow"/>
+        </w:rPr>
+      </w:pPr>
+    </w:p>
+    <w:p>
+      <w:r>
+        <w:rPr>
+          <w:highlight w:val="yellow"/>
+        </w:rPr>
+        <w:t xml:space="preserve">By way of example: If I were to do a PDS for a Word Processor like Word, something like formatting features (bold, italic, etc.) are probably table stakes and not worth calling out in a PDS. </w:t>
+      </w:r>
+      <w:proofErr w:type="gramStart"/>
+      <w:r>
+        <w:rPr>
+          <w:highlight w:val="yellow"/>
+        </w:rPr>
+        <w:t>If</w:t>
+      </w:r>
+      <w:proofErr w:type="gramEnd"/>
+      <w:r>
+        <w:rPr>
+          <w:highlight w:val="yellow"/>
+        </w:rPr>
+        <w:t xml:space="preserve"> however you had some smart AI based word processor that recommended formatting options, that would probably be an exciter and delighter, and worth including in a PDS.</w:t>
+      </w:r>
+    </w:p>
+    <w:p/>
+    <w:p>
+      <w:proofErr w:type="gramStart"/>
+      <w:r>
+        <w:rPr>
+          <w:highlight w:val="yellow"/>
+        </w:rPr>
+        <w:t>Basically</w:t>
+      </w:r>
+      <w:proofErr w:type="gramEnd"/>
+      <w:r>
+        <w:rPr>
+          <w:highlight w:val="yellow"/>
+        </w:rPr>
+        <w:t xml:space="preserve"> you'll need to decide how to frame your Account Creation feature. For what it's worth, I think if it's worded properly, it's worth including.  It might be helpful to think like you were selling your product.</w:t>
+      </w:r>
+    </w:p>
+    <w:p/>
+    <w:p>
+      <w:r>
+        <w:t>************************************************************************************************************************</w:t>
+      </w:r>
+      <w:bookmarkStart w:id="0" w:name="_GoBack"/>
+      <w:bookmarkEnd w:id="0"/>
+    </w:p>
+    <w:p>
+      <w:pPr>
+        <w:rPr>
+          <w:color w:val="FF0000"/>
+          <w:sz w:val="22"/>
+        </w:rPr>
+      </w:pPr>
+      <w:r>
+        <w:rPr>
+          <w:color w:val="FF0000"/>
+        </w:rPr>
+        <w:t>PRODUCT DATA SHEET:</w:t>
+      </w:r>
+    </w:p>
+    <w:p>
+      <w:r>
+        <w:t xml:space="preserve">VirtualScope is a gateway to accessing </w:t>
+      </w:r>
+      <w:r>
+        <w:t>b</w:t>
+      </w:r>
+      <w:r>
+        <w:t xml:space="preserve">iological experiments from anywhere. </w:t>
+      </w:r>
+      <w:r>
+        <w:t>It</w:t>
+      </w:r>
+      <w:r>
+        <w:t xml:space="preserve"> </w:t>
+      </w:r>
+      <w:r>
+        <w:t xml:space="preserve">is a combination of hardware and </w:t>
+      </w:r>
+      <w:r>
+        <w:t>software</w:t>
+      </w:r>
+      <w:r>
+        <w:t xml:space="preserve"> to more easily facilitate the learning process.</w:t>
+      </w:r>
+      <w:r>
+        <w:t xml:space="preserve"> </w:t>
+      </w:r>
+      <w:r>
+        <w:t>It is a</w:t>
+      </w:r>
+      <w:r>
+        <w:t xml:space="preserve"> useful </w:t>
+      </w:r>
+      <w:r>
+        <w:t>tool for educators</w:t>
+      </w:r>
+      <w:r>
+        <w:t xml:space="preserve"> and a convenient tool for students</w:t>
+      </w:r>
+      <w:r>
+        <w:t>.</w:t>
+      </w:r>
+      <w:r>
+        <w:t xml:space="preserve"> </w:t>
+      </w:r>
+      <w:r>
+        <w:t>VirtualScope has a website</w:t>
+      </w:r>
+      <w:r>
+        <w:t xml:space="preserve"> at </w:t>
+      </w:r>
+      <w:hyperlink r:id="rId5" w:history="1">
+        <w:proofErr w:type="spellStart"/>
+        <w:r>
+          <w:rPr>
+            <w:rStyle w:val="Hyperlink"/>
+          </w:rPr>
+          <w:t>virtua</w:t>
+        </w:r>
+        <w:r>
+          <w:rPr>
+            <w:rStyle w:val="Hyperlink"/>
+          </w:rPr>
+          <w:t>l</w:t>
+        </w:r>
+        <w:r>
+          <w:rPr>
+            <w:rStyle w:val="Hyperlink"/>
+          </w:rPr>
+          <w:t>scope.site</w:t>
+        </w:r>
+        <w:proofErr w:type="spellEnd"/>
+      </w:hyperlink>
+      <w:r>
+        <w:t xml:space="preserve"> that </w:t>
+      </w:r>
+      <w:r>
+        <w:t>allows its users to have live access from remote locations to their microscope projects.</w:t>
+      </w:r>
+      <w:r>
+        <w:t xml:space="preserve"> </w:t>
+      </w:r>
+      <w:r>
+        <w:t xml:space="preserve">With </w:t>
+      </w:r>
+      <w:r>
+        <w:t>video</w:t>
+      </w:r>
+      <w:r>
+        <w:t xml:space="preserve"> streaming, </w:t>
+      </w:r>
+      <w:r>
+        <w:t>users</w:t>
+      </w:r>
+      <w:r>
+        <w:t xml:space="preserve"> can access one or more video feeds from a dedicated website at any time from the comforts of their home or work. </w:t>
+      </w:r>
+      <w:r>
+        <w:t xml:space="preserve">No longer do students or educators </w:t>
+      </w:r>
+      <w:proofErr w:type="gramStart"/>
+      <w:r>
+        <w:t>have to</w:t>
+      </w:r>
+      <w:proofErr w:type="gramEnd"/>
+      <w:r>
+        <w:t xml:space="preserve"> go into a classroom to observe the changes from their microscope’s subject. </w:t>
+      </w:r>
+      <w:r>
+        <w:t>For educators, it has additional features to allow user tracking and modifications.</w:t>
+      </w:r>
+    </w:p>
+    <w:p/>
+    <w:p>
+      <w:pPr>
+        <w:rPr>
+          <w:b/>
+        </w:rPr>
+      </w:pPr>
+      <w:r>
+        <w:rPr>
+          <w:b/>
+        </w:rPr>
+        <w:t>SETUP:</w:t>
+      </w:r>
+    </w:p>
+    <w:p>
+      <w:r>
+        <w:t xml:space="preserve">Educators may use </w:t>
+      </w:r>
+      <w:r>
+        <w:t>almost any working microscope because the camera is secured to the microscope eyepiece. The raspberry pi needs only be configured once.</w:t>
+      </w:r>
+    </w:p>
+    <w:p>
+      <w:pPr>
+        <w:rPr>
+          <w:b/>
+        </w:rPr>
+      </w:pPr>
+      <w:r>
+        <w:rPr>
+          <w:b/>
+        </w:rPr>
+        <w:t>WEBSITE:</w:t>
+      </w:r>
+    </w:p>
+    <w:p>
+      <w:r>
+        <w:t>VirtualScope has a user-friendly website. It is easily accessible by most browsers by going to its webpage whether from a desktop computer or a mobile device.</w:t>
+      </w:r>
+      <w:r>
+        <w:t xml:space="preserve"> It is secure </w:t>
+      </w:r>
+      <w:r>
+        <w:t>with only authorized users able to access its features.</w:t>
+      </w:r>
+      <w:r>
+        <w:t xml:space="preserve"> It gives its student users access to a microscope’s content.</w:t>
+      </w:r>
+      <w:r>
+        <w:t xml:space="preserve"> There is exclusive functionality that only an educator may view or modify. </w:t>
+      </w:r>
+    </w:p>
+    <w:p/>
+    <w:p>
+      <w:pPr>
+        <w:rPr>
+          <w:b/>
+        </w:rPr>
+      </w:pPr>
+      <w:r>
+        <w:rPr>
+          <w:b/>
+        </w:rPr>
+        <w:t>STUDENTS:</w:t>
+      </w:r>
+    </w:p>
+    <w:p>
+      <w:pPr>
+        <w:pStyle w:val="ListParagraph"/>
+        <w:numPr>
+          <w:ilvl w:val="0"/>
+          <w:numId w:val="12"/>
+        </w:numPr>
+      </w:pPr>
+      <w:r>
+        <w:t>Live stream: view the live stream content of a microscope subject</w:t>
+      </w:r>
+    </w:p>
+    <w:p>
+      <w:pPr>
+        <w:pStyle w:val="ListParagraph"/>
+        <w:numPr>
+          <w:ilvl w:val="0"/>
+          <w:numId w:val="12"/>
+        </w:numPr>
+      </w:pPr>
+      <w:r>
+        <w:t>Photo: view time taken photos of the microscope subject</w:t>
+      </w:r>
+    </w:p>
+    <w:p>
+      <w:pPr>
+        <w:rPr>
+          <w:b/>
+        </w:rPr>
+      </w:pPr>
+      <w:r>
+        <w:rPr>
+          <w:b/>
+        </w:rPr>
+        <w:t>ADMINISTRATORS:</w:t>
+      </w:r>
+    </w:p>
+    <w:p>
+      <w:pPr>
+        <w:pStyle w:val="ListParagraph"/>
+        <w:numPr>
+          <w:ilvl w:val="0"/>
+          <w:numId w:val="12"/>
+        </w:numPr>
+      </w:pPr>
+      <w:r>
+        <w:t>Live stream: view the live stream content of a microscope subject</w:t>
+      </w:r>
+    </w:p>
+    <w:p>
+      <w:pPr>
+        <w:pStyle w:val="ListParagraph"/>
+        <w:numPr>
+          <w:ilvl w:val="0"/>
+          <w:numId w:val="12"/>
+        </w:numPr>
+      </w:pPr>
+      <w:r>
+        <w:t>Photo: view time taken photos of the microscope subject</w:t>
+      </w:r>
+    </w:p>
+    <w:p>
+      <w:pPr>
+        <w:pStyle w:val="ListParagraph"/>
+        <w:numPr>
+          <w:ilvl w:val="0"/>
+          <w:numId w:val="12"/>
+        </w:numPr>
+      </w:pPr>
+      <w:r>
+        <w:t>Class passwords: view, add or delete passwords for each course/class</w:t>
+      </w:r>
+    </w:p>
+    <w:p>
+      <w:pPr>
+        <w:pStyle w:val="ListParagraph"/>
+        <w:numPr>
+          <w:ilvl w:val="0"/>
+          <w:numId w:val="12"/>
+        </w:numPr>
+      </w:pPr>
+      <w:r>
+        <w:t>Logins: track user logins by name, date range, or list all</w:t>
+      </w:r>
+    </w:p>
+    <w:p>
+      <w:pPr>
+        <w:pStyle w:val="ListParagraph"/>
+        <w:numPr>
+          <w:ilvl w:val="0"/>
+          <w:numId w:val="12"/>
+        </w:numPr>
+      </w:pPr>
+      <w:r>
+        <w:t>User accounts: modify user accounts by deleting individual user, an entire class, or change user access</w:t>
+      </w:r>
+    </w:p>
+    <w:p>
+      <w:pPr>
+        <w:pStyle w:val="ListParagraph"/>
+        <w:numPr>
+          <w:ilvl w:val="0"/>
+          <w:numId w:val="12"/>
+        </w:numPr>
+      </w:pPr>
+      <w:r>
+        <w:t>Microscopes: view and configure microscopes to match experiment</w:t>
+      </w:r>
+    </w:p>
+    <w:p>
+      <w:r>
+        <w:t>************************************************************************************************************************</w:t>
+      </w:r>
+    </w:p>
+    <w:p>
+      <w:pPr>
+        <w:rPr>
+          <w:color w:val="FF0000"/>
+        </w:rPr>
+      </w:pPr>
+      <w:r>
+        <w:rPr>
+          <w:color w:val="FF0000"/>
+        </w:rPr>
+        <w:t>OLD INFO</w:t>
+      </w:r>
+    </w:p>
+    <w:p>
       <w:r>
         <w:t>Description</w:t>
       </w:r>
@@ -36,7 +423,6 @@
         <w:t>Administrators can manage and keep track of users. They are also able to modify the live streams and its corresponding microscope.</w:t>
       </w:r>
     </w:p>
-    <w:p/>
     <w:p>
       <w:r>
         <w:t>More information</w:t>
@@ -65,7 +451,11 @@
         <w:t>)</w:t>
       </w:r>
       <w:r>
-        <w:t xml:space="preserve"> to a live streaming platform, which is embedded on the website. </w:t>
+        <w:t xml:space="preserve"> to a live streaming platform, which is embedded on </w:t>
+      </w:r>
+      <w:r>
+        <w:lastRenderedPageBreak/>
+        <w:t xml:space="preserve">the website. </w:t>
       </w:r>
       <w:r>
         <w:t>All users</w:t>
@@ -372,232 +762,369 @@
         </w:numPr>
       </w:pPr>
       <w:r>
+        <w:t>Learn about the creators</w:t>
+      </w:r>
+    </w:p>
+    <w:p>
+      <w:r>
+        <w:t>This manual explains the many ways in which to use the site in order to get the most out of website</w:t>
+      </w:r>
+      <w:r>
+        <w:t xml:space="preserve"> virtualscope.site. </w:t>
+      </w:r>
+    </w:p>
+    <w:p/>
+    <w:p>
+      <w:r>
+        <w:t>Account Creation</w:t>
+      </w:r>
+    </w:p>
+    <w:p>
+      <w:r>
+        <w:t xml:space="preserve">This feature is for first time users. </w:t>
+      </w:r>
+    </w:p>
+    <w:p>
+      <w:r>
+        <w:t xml:space="preserve">VirtualScope allows users to create an account which enables the users to </w:t>
+      </w:r>
+      <w:r>
+        <w:t xml:space="preserve">view the live stream of a microscope subject and view the interval taken photos of that subject. Without an account, a user is only able to see the homepage. </w:t>
+      </w:r>
+    </w:p>
+    <w:p>
+      <w:r>
+        <w:t>To create an account, click “Sign up” located at the upper right corner of the homepage.</w:t>
+      </w:r>
+      <w:r>
+        <w:t xml:space="preserve"> You will be redirected to the </w:t>
+      </w:r>
+      <w:proofErr w:type="gramStart"/>
+      <w:r>
+        <w:t>Sign Up</w:t>
+      </w:r>
+      <w:proofErr w:type="gramEnd"/>
+      <w:r>
+        <w:t xml:space="preserve"> page.</w:t>
+      </w:r>
+      <w:r>
+        <w:t xml:space="preserve"> Next fill in all the following: First Name, Last Name, </w:t>
+      </w:r>
+      <w:proofErr w:type="spellStart"/>
+      <w:r>
+        <w:t>StarId</w:t>
+      </w:r>
+      <w:proofErr w:type="spellEnd"/>
+      <w:r>
+        <w:t>, Class Password, Username, Password, Repeat Password. The Class Password is supplied</w:t>
+      </w:r>
+      <w:r>
+        <w:t xml:space="preserve"> by</w:t>
+      </w:r>
+      <w:r>
+        <w:t xml:space="preserve"> </w:t>
+      </w:r>
+      <w:r>
+        <w:t xml:space="preserve">an administrator </w:t>
+      </w:r>
+      <w:r>
         <w:lastRenderedPageBreak/>
-        <w:t>Learn about the creators</w:t>
-      </w:r>
-    </w:p>
-    <w:p>
-      <w:r>
-        <w:t>This manual explains the many ways in which to use the site in order to get the most out of website</w:t>
-      </w:r>
-      <w:r>
-        <w:t xml:space="preserve"> virtualscope.site. </w:t>
+        <w:t xml:space="preserve">of the website. The Repeat Password must exactly match the Password. Finally click the Submit button. If successful, you will be redirected to the homepage where you can log in to the website. If unsuccessful, you will stay on the </w:t>
+      </w:r>
+      <w:proofErr w:type="gramStart"/>
+      <w:r>
+        <w:t>S</w:t>
+      </w:r>
+      <w:r>
+        <w:t xml:space="preserve">ign </w:t>
+      </w:r>
+      <w:r>
+        <w:t>U</w:t>
+      </w:r>
+      <w:r>
+        <w:t>p</w:t>
+      </w:r>
+      <w:proofErr w:type="gramEnd"/>
+      <w:r>
+        <w:t xml:space="preserve"> page. </w:t>
       </w:r>
     </w:p>
     <w:p/>
     <w:p>
       <w:r>
-        <w:t>Account Creation</w:t>
-      </w:r>
-    </w:p>
-    <w:p>
-      <w:r>
-        <w:t xml:space="preserve">This feature is for first time users. </w:t>
-      </w:r>
-    </w:p>
-    <w:p>
-      <w:r>
-        <w:t xml:space="preserve">VirtualScope allows users to create an account which enables the users to </w:t>
-      </w:r>
-      <w:r>
-        <w:t xml:space="preserve">view the live stream of a microscope subject and view the interval taken photos of that subject. Without an account, a user is only able to see the homepage. </w:t>
-      </w:r>
-    </w:p>
-    <w:p>
-      <w:r>
-        <w:t>To create an account, click “Sign up” located at the upper right corner of the homepage.</w:t>
-      </w:r>
-      <w:r>
-        <w:t xml:space="preserve"> You will be redirected to the </w:t>
+        <w:t>Log into website</w:t>
+      </w:r>
+    </w:p>
+    <w:p>
+      <w:r>
+        <w:t xml:space="preserve">This feature is for all authenticated users. </w:t>
+      </w:r>
+    </w:p>
+    <w:p>
+      <w:r>
+        <w:t xml:space="preserve">From the homepage, click on “Login” on the upper </w:t>
       </w:r>
       <w:proofErr w:type="gramStart"/>
       <w:r>
-        <w:t>Sign Up</w:t>
+        <w:t>right hand</w:t>
       </w:r>
       <w:proofErr w:type="gramEnd"/>
       <w:r>
-        <w:t xml:space="preserve"> page.</w:t>
-      </w:r>
-      <w:r>
-        <w:t xml:space="preserve"> Next fill in all the following: First Name, Last Name, </w:t>
-      </w:r>
-      <w:proofErr w:type="spellStart"/>
-      <w:r>
-        <w:t>StarId</w:t>
-      </w:r>
-      <w:proofErr w:type="spellEnd"/>
-      <w:r>
-        <w:t>, Class Password, Username, Password, Repeat Password. The Class Password is supplied</w:t>
-      </w:r>
-      <w:r>
-        <w:t xml:space="preserve"> by</w:t>
+        <w:t xml:space="preserve"> corner. You will be redirected to the Log In page. Type in your Username and Password then click the Submit button. If successful, you will </w:t>
+      </w:r>
+      <w:proofErr w:type="gramStart"/>
+      <w:r>
+        <w:t>redirected</w:t>
+      </w:r>
+      <w:proofErr w:type="gramEnd"/>
+      <w:r>
+        <w:t xml:space="preserve"> the Experiments page. If unsuccessful, you will stay on the Log In page. </w:t>
+      </w:r>
+    </w:p>
+    <w:p/>
+    <w:p>
+      <w:r>
+        <w:t>Livestream of microscope subject</w:t>
+      </w:r>
+    </w:p>
+    <w:p>
+      <w:r>
+        <w:t xml:space="preserve">This feature is for all authenticated users. </w:t>
+      </w:r>
+    </w:p>
+    <w:p>
+      <w:pPr>
+        <w:pStyle w:val="ListParagraph"/>
+        <w:numPr>
+          <w:ilvl w:val="0"/>
+          <w:numId w:val="4"/>
+        </w:numPr>
+      </w:pPr>
+      <w:r>
+        <w:t xml:space="preserve">From the experiments page find the microscope you want to view and click the “View Live Stream” button. You will be directed to the Live Stream page. </w:t>
+      </w:r>
+    </w:p>
+    <w:p>
+      <w:pPr>
+        <w:pStyle w:val="ListParagraph"/>
+        <w:numPr>
+          <w:ilvl w:val="0"/>
+          <w:numId w:val="4"/>
+        </w:numPr>
+      </w:pPr>
+      <w:r>
+        <w:t xml:space="preserve">From the view photos page, click on the “View the stream” link and you will be directed to the Live Stream page. </w:t>
+      </w:r>
+    </w:p>
+    <w:p>
+      <w:pPr>
+        <w:pStyle w:val="ListParagraph"/>
+        <w:numPr>
+          <w:ilvl w:val="0"/>
+          <w:numId w:val="4"/>
+        </w:numPr>
+      </w:pPr>
+      <w:r>
+        <w:t>Click the play button on the video to view the live stream. This page will have the following information: microscope name, experiment, class, and availability date listed on the right of the video. There is also a description of the experiment below in the lower left of the frame, below the live streaming video. The 3 latest images taken of the microscope’s subject will be on the bottom right hand corner of the page. You can go directly to the current microscopes pictures by either clicking on the “View Archived Photos” button or the “View All” link in the Latest Images box.</w:t>
+      </w:r>
+    </w:p>
+    <w:p/>
+    <w:p>
+      <w:r>
+        <w:t>View interval taken photos of microscope subject</w:t>
+      </w:r>
+    </w:p>
+    <w:p>
+      <w:r>
+        <w:t xml:space="preserve">This feature is for all </w:t>
+      </w:r>
+      <w:r>
+        <w:t>authenticated</w:t>
       </w:r>
       <w:r>
         <w:t xml:space="preserve"> </w:t>
       </w:r>
       <w:r>
-        <w:t xml:space="preserve">an administrator of the website. The Repeat Password must exactly match the Password. Finally click the Submit button. If successful, you will be redirected to the homepage where you can log in to the website. If unsuccessful, you will stay on the </w:t>
+        <w:t>users</w:t>
+      </w:r>
+      <w:r>
+        <w:t xml:space="preserve">. </w:t>
+      </w:r>
+    </w:p>
+    <w:p>
+      <w:pPr>
+        <w:pStyle w:val="ListParagraph"/>
+        <w:numPr>
+          <w:ilvl w:val="0"/>
+          <w:numId w:val="5"/>
+        </w:numPr>
+      </w:pPr>
+      <w:r>
+        <w:t>From the experiments find the microscope you want to view and click the “View Photos” button. You will be directed to the view photos</w:t>
+      </w:r>
+    </w:p>
+    <w:p>
+      <w:pPr>
+        <w:pStyle w:val="ListParagraph"/>
+        <w:numPr>
+          <w:ilvl w:val="0"/>
+          <w:numId w:val="4"/>
+        </w:numPr>
+      </w:pPr>
+      <w:r>
+        <w:t>From the live stream page view live stream page, click on the “View Archived Photos” button or the “View All” link in the Latest Images box.</w:t>
+      </w:r>
+    </w:p>
+    <w:p>
+      <w:pPr>
+        <w:pStyle w:val="ListParagraph"/>
+        <w:numPr>
+          <w:ilvl w:val="0"/>
+          <w:numId w:val="5"/>
+        </w:numPr>
+      </w:pPr>
+      <w:r>
+        <w:t xml:space="preserve">The page will display the name of the microscope in the title. Displayed first (upper leftmost image) is the most recent picture taken of the microscope’s content. The images are displayed left to right, top down for the latest pictures. </w:t>
+      </w:r>
+    </w:p>
+    <w:p/>
+    <w:p>
+      <w:r>
+        <w:t>Utilize administrator rights</w:t>
+      </w:r>
+    </w:p>
+    <w:p>
+      <w:r>
+        <w:t>This feature is for authenticated administrators.</w:t>
+      </w:r>
+    </w:p>
+    <w:p>
+      <w:pPr>
+        <w:pStyle w:val="ListParagraph"/>
+        <w:numPr>
+          <w:ilvl w:val="0"/>
+          <w:numId w:val="5"/>
+        </w:numPr>
+      </w:pPr>
+      <w:r>
+        <w:t>From the home page, click on “AdminPanel” link. You will be directed to the administrator panel.</w:t>
+      </w:r>
+    </w:p>
+    <w:p>
+      <w:pPr>
+        <w:pStyle w:val="ListParagraph"/>
+        <w:numPr>
+          <w:ilvl w:val="0"/>
+          <w:numId w:val="5"/>
+        </w:numPr>
+      </w:pPr>
+      <w:r>
+        <w:t>The administrative panel has four features that the administrator can utilize: View and modify class passwords, track user logins, modify user accounts, and view and configure microscopes.</w:t>
+      </w:r>
+    </w:p>
+    <w:p/>
+    <w:p>
+      <w:r>
+        <w:t>View and modify class passwords</w:t>
+      </w:r>
+    </w:p>
+    <w:p>
+      <w:r>
+        <w:t xml:space="preserve">This feature is for </w:t>
+      </w:r>
+      <w:r>
+        <w:t xml:space="preserve">authenticated </w:t>
+      </w:r>
+      <w:r>
+        <w:t>administrators</w:t>
+      </w:r>
+      <w:r>
+        <w:t>.</w:t>
+      </w:r>
+    </w:p>
+    <w:p>
+      <w:pPr>
+        <w:pStyle w:val="ListParagraph"/>
+        <w:numPr>
+          <w:ilvl w:val="0"/>
+          <w:numId w:val="7"/>
+        </w:numPr>
+      </w:pPr>
+      <w:r>
+        <w:t xml:space="preserve">From the administrative panel page, click on the “Class Passwords” button. You will be directed to the </w:t>
+      </w:r>
+      <w:r>
+        <w:t>C</w:t>
+      </w:r>
+      <w:r>
+        <w:t xml:space="preserve">lass </w:t>
+      </w:r>
+      <w:r>
+        <w:t>P</w:t>
+      </w:r>
+      <w:r>
+        <w:t>asswords page.</w:t>
+      </w:r>
+    </w:p>
+    <w:p>
+      <w:pPr>
+        <w:pStyle w:val="ListParagraph"/>
+        <w:numPr>
+          <w:ilvl w:val="0"/>
+          <w:numId w:val="5"/>
+        </w:numPr>
+      </w:pPr>
+      <w:r>
+        <w:t xml:space="preserve">This page displays all the class passwords with their corresponding ID, Course name, and Section. The page </w:t>
       </w:r>
       <w:proofErr w:type="gramStart"/>
       <w:r>
-        <w:t>S</w:t>
-      </w:r>
-      <w:r>
-        <w:t xml:space="preserve">ign </w:t>
-      </w:r>
-      <w:r>
-        <w:t>U</w:t>
-      </w:r>
-      <w:r>
-        <w:t>p</w:t>
+        <w:t>allow</w:t>
       </w:r>
       <w:proofErr w:type="gramEnd"/>
       <w:r>
-        <w:t xml:space="preserve"> page. </w:t>
+        <w:t xml:space="preserve"> you to add or delete a class password. </w:t>
+      </w:r>
+    </w:p>
+    <w:p>
+      <w:pPr>
+        <w:pStyle w:val="ListParagraph"/>
+        <w:numPr>
+          <w:ilvl w:val="0"/>
+          <w:numId w:val="5"/>
+        </w:numPr>
+      </w:pPr>
+      <w:r>
+        <w:t>To add a class password, enter in the Course Name, Section, and Class Password and click the “Submit” button. A class password will be added to the existing list and displayed when you hit the button.</w:t>
+      </w:r>
+    </w:p>
+    <w:p>
+      <w:pPr>
+        <w:pStyle w:val="ListParagraph"/>
+        <w:numPr>
+          <w:ilvl w:val="0"/>
+          <w:numId w:val="5"/>
+        </w:numPr>
+      </w:pPr>
+      <w:r>
+        <w:t>To delete a class password, find the one you want to delete from the existing list</w:t>
+      </w:r>
+      <w:r>
+        <w:t xml:space="preserve"> and click the “delete” button on its row. The class password will be </w:t>
+      </w:r>
+      <w:proofErr w:type="gramStart"/>
+      <w:r>
+        <w:t>deleted</w:t>
+      </w:r>
+      <w:proofErr w:type="gramEnd"/>
+      <w:r>
+        <w:t xml:space="preserve"> and it should be removed from the class passwords list displayed. </w:t>
       </w:r>
     </w:p>
     <w:p/>
     <w:p>
       <w:r>
-        <w:t>Log into website</w:t>
-      </w:r>
-    </w:p>
-    <w:p>
-      <w:r>
-        <w:t xml:space="preserve">This feature is for all authenticated users. </w:t>
-      </w:r>
-    </w:p>
-    <w:p>
-      <w:r>
-        <w:t xml:space="preserve">From the homepage, click on “Login” on the upper </w:t>
-      </w:r>
-      <w:proofErr w:type="gramStart"/>
-      <w:r>
-        <w:t>right hand</w:t>
-      </w:r>
-      <w:proofErr w:type="gramEnd"/>
-      <w:r>
-        <w:t xml:space="preserve"> corner. You will be redirected to the Log In page. Type in your Username and Password then click the Submit button. If successful, you will </w:t>
-      </w:r>
-      <w:proofErr w:type="gramStart"/>
-      <w:r>
-        <w:t>redirected</w:t>
-      </w:r>
-      <w:proofErr w:type="gramEnd"/>
-      <w:r>
-        <w:t xml:space="preserve"> the Experiments page. If unsuccessful, you will stay on the Log In page. </w:t>
-      </w:r>
-    </w:p>
-    <w:p/>
-    <w:p>
-      <w:r>
-        <w:t>Livestream of microscope subject</w:t>
-      </w:r>
-    </w:p>
-    <w:p>
-      <w:r>
-        <w:t xml:space="preserve">This feature is for all authenticated users. </w:t>
-      </w:r>
-    </w:p>
-    <w:p>
-      <w:pPr>
-        <w:pStyle w:val="ListParagraph"/>
-        <w:numPr>
-          <w:ilvl w:val="0"/>
-          <w:numId w:val="4"/>
-        </w:numPr>
-      </w:pPr>
-      <w:r>
-        <w:t xml:space="preserve">From the experiments page find the microscope you want to view and click the “View Live Stream” button. You will be directed to the Live Stream page. </w:t>
-      </w:r>
-    </w:p>
-    <w:p>
-      <w:pPr>
-        <w:pStyle w:val="ListParagraph"/>
-        <w:numPr>
-          <w:ilvl w:val="0"/>
-          <w:numId w:val="4"/>
-        </w:numPr>
-      </w:pPr>
-      <w:r>
-        <w:t xml:space="preserve">From the view photos page, click on the “View the stream” link and you will be directed to the Live Stream page. </w:t>
-      </w:r>
-    </w:p>
-    <w:p>
-      <w:pPr>
-        <w:pStyle w:val="ListParagraph"/>
-        <w:numPr>
-          <w:ilvl w:val="0"/>
-          <w:numId w:val="4"/>
-        </w:numPr>
-      </w:pPr>
-      <w:r>
-        <w:t>Click the play button on the video to view the live stream. This page will have the following information: microscope name, experiment, class, and availability date listed on the right of the video. There is also a description of the experiment below in the lower left of the frame, below the live streaming video. The 3 latest images taken of the microscope’s subject will be on the bottom right hand corner of the page. You can go directly to the current microscopes pictures by either clicking on the “View Archived Photos” button or the “View All” link in the Latest Images box.</w:t>
-      </w:r>
-    </w:p>
-    <w:p/>
-    <w:p>
-      <w:r>
-        <w:t>View interval taken photos of microscope subject</w:t>
-      </w:r>
-    </w:p>
-    <w:p>
-      <w:r>
-        <w:t xml:space="preserve">This feature is for all </w:t>
-      </w:r>
-      <w:r>
-        <w:t>authenticated</w:t>
-      </w:r>
-      <w:r>
-        <w:t xml:space="preserve"> </w:t>
-      </w:r>
-      <w:r>
-        <w:t>users</w:t>
-      </w:r>
-      <w:r>
-        <w:t xml:space="preserve">. </w:t>
-      </w:r>
-    </w:p>
-    <w:p>
-      <w:pPr>
-        <w:pStyle w:val="ListParagraph"/>
-        <w:numPr>
-          <w:ilvl w:val="0"/>
-          <w:numId w:val="5"/>
-        </w:numPr>
-      </w:pPr>
-      <w:r>
-        <w:t>From the experiments find the microscope you want to view and click the “View Photos” button. You will be directed to the view photos</w:t>
-      </w:r>
-    </w:p>
-    <w:p>
-      <w:pPr>
-        <w:pStyle w:val="ListParagraph"/>
-        <w:numPr>
-          <w:ilvl w:val="0"/>
-          <w:numId w:val="4"/>
-        </w:numPr>
-      </w:pPr>
-      <w:r>
-        <w:t>From the live stream page view live stream page, click on the “View Archived Photos” button or the “View All” link in the Latest Images box.</w:t>
-      </w:r>
-    </w:p>
-    <w:p>
-      <w:pPr>
-        <w:pStyle w:val="ListParagraph"/>
-        <w:numPr>
-          <w:ilvl w:val="0"/>
-          <w:numId w:val="5"/>
-        </w:numPr>
-      </w:pPr>
-      <w:r>
-        <w:t xml:space="preserve">The page will display the name of the microscope in the title. Displayed first (upper leftmost image) is the most recent picture taken of the microscope’s content. The images are displayed left to right, top down for the latest pictures. </w:t>
-      </w:r>
-    </w:p>
-    <w:p/>
-    <w:p>
-      <w:r>
-        <w:t>Utilize administrator rights</w:t>
+        <w:t>Track user logins</w:t>
       </w:r>
     </w:p>
     <w:p>
@@ -610,145 +1137,11 @@
         <w:pStyle w:val="ListParagraph"/>
         <w:numPr>
           <w:ilvl w:val="0"/>
-          <w:numId w:val="5"/>
-        </w:numPr>
-      </w:pPr>
-      <w:r>
-        <w:t>From the home page, click on “AdminPanel” link. You will be directed to the administrator panel.</w:t>
-      </w:r>
-    </w:p>
-    <w:p>
-      <w:pPr>
-        <w:pStyle w:val="ListParagraph"/>
-        <w:numPr>
-          <w:ilvl w:val="0"/>
-          <w:numId w:val="5"/>
-        </w:numPr>
-      </w:pPr>
-      <w:r>
-        <w:t>The administrative panel has four features that the administrator can utilize: View and modify class passwords, track user logins, modify user accounts, and view and configure microscopes.</w:t>
-      </w:r>
-    </w:p>
-    <w:p/>
-    <w:p>
-      <w:r>
-        <w:t>View and modify class passwords</w:t>
-      </w:r>
-    </w:p>
-    <w:p>
-      <w:r>
-        <w:t xml:space="preserve">This feature is for </w:t>
-      </w:r>
-      <w:r>
-        <w:t xml:space="preserve">authenticated </w:t>
-      </w:r>
-      <w:r>
-        <w:t>administrators</w:t>
-      </w:r>
-      <w:r>
-        <w:t>.</w:t>
-      </w:r>
-    </w:p>
-    <w:p>
-      <w:pPr>
-        <w:pStyle w:val="ListParagraph"/>
-        <w:numPr>
-          <w:ilvl w:val="0"/>
           <w:numId w:val="7"/>
         </w:numPr>
       </w:pPr>
       <w:r>
-        <w:t xml:space="preserve">From the administrative panel page, click on the “Class Passwords” button. You will be directed to the </w:t>
-      </w:r>
-      <w:r>
-        <w:t>C</w:t>
-      </w:r>
-      <w:r>
-        <w:t xml:space="preserve">lass </w:t>
-      </w:r>
-      <w:r>
-        <w:t>P</w:t>
-      </w:r>
-      <w:r>
-        <w:t>asswords page.</w:t>
-      </w:r>
-    </w:p>
-    <w:p>
-      <w:pPr>
-        <w:pStyle w:val="ListParagraph"/>
-        <w:numPr>
-          <w:ilvl w:val="0"/>
-          <w:numId w:val="5"/>
-        </w:numPr>
-      </w:pPr>
-      <w:r>
         <w:lastRenderedPageBreak/>
-        <w:t xml:space="preserve">This page displays all the class passwords with their corresponding ID, Course name, and Section. The page </w:t>
-      </w:r>
-      <w:proofErr w:type="gramStart"/>
-      <w:r>
-        <w:t>allow</w:t>
-      </w:r>
-      <w:proofErr w:type="gramEnd"/>
-      <w:r>
-        <w:t xml:space="preserve"> you to add or delete a class password. </w:t>
-      </w:r>
-    </w:p>
-    <w:p>
-      <w:pPr>
-        <w:pStyle w:val="ListParagraph"/>
-        <w:numPr>
-          <w:ilvl w:val="0"/>
-          <w:numId w:val="5"/>
-        </w:numPr>
-      </w:pPr>
-      <w:r>
-        <w:t>To add a class password, enter in the Course Name, Section, and Class Password and click the “Submit” button. A class password will be added to the existing list and displayed when you hit the button.</w:t>
-      </w:r>
-    </w:p>
-    <w:p>
-      <w:pPr>
-        <w:pStyle w:val="ListParagraph"/>
-        <w:numPr>
-          <w:ilvl w:val="0"/>
-          <w:numId w:val="5"/>
-        </w:numPr>
-      </w:pPr>
-      <w:r>
-        <w:t>To delete a class password, find the one you want to delete from the existing list</w:t>
-      </w:r>
-      <w:r>
-        <w:t xml:space="preserve"> and click the “delete” button on its row. The class password will be </w:t>
-      </w:r>
-      <w:proofErr w:type="gramStart"/>
-      <w:r>
-        <w:t>deleted</w:t>
-      </w:r>
-      <w:proofErr w:type="gramEnd"/>
-      <w:r>
-        <w:t xml:space="preserve"> and it should be removed from the class passwords list displayed. </w:t>
-      </w:r>
-    </w:p>
-    <w:p/>
-    <w:p>
-      <w:r>
-        <w:t>Track user logins</w:t>
-      </w:r>
-    </w:p>
-    <w:p>
-      <w:r>
-        <w:t>This feature is for authenticated administrators.</w:t>
-      </w:r>
-    </w:p>
-    <w:p>
-      <w:pPr>
-        <w:pStyle w:val="ListParagraph"/>
-        <w:numPr>
-          <w:ilvl w:val="0"/>
-          <w:numId w:val="7"/>
-        </w:numPr>
-      </w:pPr>
-      <w:r>
         <w:t xml:space="preserve">From the administrative panel page, click on the “Logins” button. You will be directed to the </w:t>
       </w:r>
       <w:r>
@@ -935,7 +1328,38 @@
       </w:r>
       <w:proofErr w:type="gramEnd"/>
       <w:r>
-        <w:t xml:space="preserve"> the two text boxes, course number and section. Then you click delete all. </w:t>
+        <w:t xml:space="preserve"> the two text boxes, course number and section. Then you click delete all. You will get a prompt that </w:t>
+      </w:r>
+      <w:proofErr w:type="gramStart"/>
+      <w:r>
+        <w:t>says</w:t>
+      </w:r>
+      <w:proofErr w:type="gramEnd"/>
+      <w:r>
+        <w:t xml:space="preserve"> “Are you sure you want to delete user account(s)?”. Click OK to delete. </w:t>
+      </w:r>
+    </w:p>
+    <w:p>
+      <w:pPr>
+        <w:pStyle w:val="ListParagraph"/>
+        <w:numPr>
+          <w:ilvl w:val="0"/>
+          <w:numId w:val="7"/>
+        </w:numPr>
+      </w:pPr>
+      <w:r>
+        <w:t xml:space="preserve">Change User Access: </w:t>
+      </w:r>
+      <w:r>
+        <w:t xml:space="preserve">you can change a student to admin. Click the tab and </w:t>
+      </w:r>
+      <w:proofErr w:type="gramStart"/>
+      <w:r>
+        <w:t>enter into</w:t>
+      </w:r>
+      <w:proofErr w:type="gramEnd"/>
+      <w:r>
+        <w:t xml:space="preserve"> the two text boxes the first name and last name of the user you want to change to admin. </w:t>
       </w:r>
       <w:r>
         <w:t xml:space="preserve">You will get a prompt that </w:t>
@@ -946,56 +1370,8 @@
       </w:r>
       <w:proofErr w:type="gramEnd"/>
       <w:r>
-        <w:t xml:space="preserve"> “Are you sure you want to delete user account(s)?”. Click OK to delete.</w:t>
-      </w:r>
-      <w:r>
-        <w:t xml:space="preserve"> </w:t>
-      </w:r>
-    </w:p>
-    <w:p>
-      <w:pPr>
-        <w:pStyle w:val="ListParagraph"/>
-        <w:numPr>
-          <w:ilvl w:val="0"/>
-          <w:numId w:val="7"/>
-        </w:numPr>
-      </w:pPr>
-      <w:r>
-        <w:t xml:space="preserve">Change User Access: </w:t>
-      </w:r>
-      <w:r>
-        <w:t xml:space="preserve">you can change a student to admin. Click the tab and </w:t>
-      </w:r>
-      <w:proofErr w:type="gramStart"/>
-      <w:r>
-        <w:t>enter into</w:t>
-      </w:r>
-      <w:proofErr w:type="gramEnd"/>
-      <w:r>
-        <w:t xml:space="preserve"> the two text boxes the first name and last name of the user you want to change to admin. </w:t>
-      </w:r>
-      <w:r>
-        <w:t xml:space="preserve">You will get a prompt that </w:t>
-      </w:r>
-      <w:proofErr w:type="gramStart"/>
-      <w:r>
-        <w:t>says</w:t>
-      </w:r>
-      <w:proofErr w:type="gramEnd"/>
-      <w:r>
-        <w:t xml:space="preserve"> “Are you sure you want to</w:t>
-      </w:r>
-      <w:r>
-        <w:t xml:space="preserve"> change this user access to admin</w:t>
-      </w:r>
-      <w:r>
-        <w:t>?” Click OK to</w:t>
-      </w:r>
-      <w:r>
-        <w:t xml:space="preserve"> change access to admin.</w:t>
-      </w:r>
-      <w:bookmarkStart w:id="0" w:name="_GoBack"/>
-      <w:bookmarkEnd w:id="0"/>
+        <w:t xml:space="preserve"> “Are you sure you want to change this user access to admin?” Click OK to change access to admin.</w:t>
+      </w:r>
     </w:p>
     <w:p/>
     <w:p>
@@ -1989,6 +2365,119 @@
     </w:lvl>
   </w:abstractNum>
   <w:abstractNum w:abstractNumId="7" w15:restartNumberingAfterBreak="0">
+    <w:nsid w:val="422265BA"/>
+    <w:multiLevelType w:val="hybridMultilevel"/>
+    <w:tmpl w:val="97D41238"/>
+    <w:lvl w:ilvl="0" w:tplc="04090001">
+      <w:start w:val="1"/>
+      <w:numFmt w:val="bullet"/>
+      <w:lvlText w:val=""/>
+      <w:lvlJc w:val="left"/>
+      <w:pPr>
+        <w:ind w:left="720" w:hanging="360"/>
+      </w:pPr>
+      <w:rPr>
+        <w:rFonts w:ascii="Symbol" w:hAnsi="Symbol" w:hint="default"/>
+      </w:rPr>
+    </w:lvl>
+    <w:lvl w:ilvl="1" w:tplc="04090003" w:tentative="1">
+      <w:start w:val="1"/>
+      <w:numFmt w:val="bullet"/>
+      <w:lvlText w:val="o"/>
+      <w:lvlJc w:val="left"/>
+      <w:pPr>
+        <w:ind w:left="1440" w:hanging="360"/>
+      </w:pPr>
+      <w:rPr>
+        <w:rFonts w:ascii="Courier New" w:hAnsi="Courier New" w:cs="Courier New" w:hint="default"/>
+      </w:rPr>
+    </w:lvl>
+    <w:lvl w:ilvl="2" w:tplc="04090005" w:tentative="1">
+      <w:start w:val="1"/>
+      <w:numFmt w:val="bullet"/>
+      <w:lvlText w:val=""/>
+      <w:lvlJc w:val="left"/>
+      <w:pPr>
+        <w:ind w:left="2160" w:hanging="360"/>
+      </w:pPr>
+      <w:rPr>
+        <w:rFonts w:ascii="Wingdings" w:hAnsi="Wingdings" w:hint="default"/>
+      </w:rPr>
+    </w:lvl>
+    <w:lvl w:ilvl="3" w:tplc="04090001" w:tentative="1">
+      <w:start w:val="1"/>
+      <w:numFmt w:val="bullet"/>
+      <w:lvlText w:val=""/>
+      <w:lvlJc w:val="left"/>
+      <w:pPr>
+        <w:ind w:left="2880" w:hanging="360"/>
+      </w:pPr>
+      <w:rPr>
+        <w:rFonts w:ascii="Symbol" w:hAnsi="Symbol" w:hint="default"/>
+      </w:rPr>
+    </w:lvl>
+    <w:lvl w:ilvl="4" w:tplc="04090003" w:tentative="1">
+      <w:start w:val="1"/>
+      <w:numFmt w:val="bullet"/>
+      <w:lvlText w:val="o"/>
+      <w:lvlJc w:val="left"/>
+      <w:pPr>
+        <w:ind w:left="3600" w:hanging="360"/>
+      </w:pPr>
+      <w:rPr>
+        <w:rFonts w:ascii="Courier New" w:hAnsi="Courier New" w:cs="Courier New" w:hint="default"/>
+      </w:rPr>
+    </w:lvl>
+    <w:lvl w:ilvl="5" w:tplc="04090005" w:tentative="1">
+      <w:start w:val="1"/>
+      <w:numFmt w:val="bullet"/>
+      <w:lvlText w:val=""/>
+      <w:lvlJc w:val="left"/>
+      <w:pPr>
+        <w:ind w:left="4320" w:hanging="360"/>
+      </w:pPr>
+      <w:rPr>
+        <w:rFonts w:ascii="Wingdings" w:hAnsi="Wingdings" w:hint="default"/>
+      </w:rPr>
+    </w:lvl>
+    <w:lvl w:ilvl="6" w:tplc="04090001" w:tentative="1">
+      <w:start w:val="1"/>
+      <w:numFmt w:val="bullet"/>
+      <w:lvlText w:val=""/>
+      <w:lvlJc w:val="left"/>
+      <w:pPr>
+        <w:ind w:left="5040" w:hanging="360"/>
+      </w:pPr>
+      <w:rPr>
+        <w:rFonts w:ascii="Symbol" w:hAnsi="Symbol" w:hint="default"/>
+      </w:rPr>
+    </w:lvl>
+    <w:lvl w:ilvl="7" w:tplc="04090003" w:tentative="1">
+      <w:start w:val="1"/>
+      <w:numFmt w:val="bullet"/>
+      <w:lvlText w:val="o"/>
+      <w:lvlJc w:val="left"/>
+      <w:pPr>
+        <w:ind w:left="5760" w:hanging="360"/>
+      </w:pPr>
+      <w:rPr>
+        <w:rFonts w:ascii="Courier New" w:hAnsi="Courier New" w:cs="Courier New" w:hint="default"/>
+      </w:rPr>
+    </w:lvl>
+    <w:lvl w:ilvl="8" w:tplc="04090005" w:tentative="1">
+      <w:start w:val="1"/>
+      <w:numFmt w:val="bullet"/>
+      <w:lvlText w:val=""/>
+      <w:lvlJc w:val="left"/>
+      <w:pPr>
+        <w:ind w:left="6480" w:hanging="360"/>
+      </w:pPr>
+      <w:rPr>
+        <w:rFonts w:ascii="Wingdings" w:hAnsi="Wingdings" w:hint="default"/>
+      </w:rPr>
+    </w:lvl>
+  </w:abstractNum>
+  <w:abstractNum w:abstractNumId="8" w15:restartNumberingAfterBreak="0">
     <w:nsid w:val="4679473C"/>
     <w:multiLevelType w:val="hybridMultilevel"/>
     <w:tmpl w:val="5174566E"/>
@@ -2101,7 +2590,7 @@
       </w:rPr>
     </w:lvl>
   </w:abstractNum>
-  <w:abstractNum w:abstractNumId="8" w15:restartNumberingAfterBreak="0">
+  <w:abstractNum w:abstractNumId="9" w15:restartNumberingAfterBreak="0">
     <w:nsid w:val="47F41966"/>
     <w:multiLevelType w:val="hybridMultilevel"/>
     <w:tmpl w:val="248C62A8"/>
@@ -2214,7 +2703,7 @@
       </w:rPr>
     </w:lvl>
   </w:abstractNum>
-  <w:abstractNum w:abstractNumId="9" w15:restartNumberingAfterBreak="0">
+  <w:abstractNum w:abstractNumId="10" w15:restartNumberingAfterBreak="0">
     <w:nsid w:val="4C8430D4"/>
     <w:multiLevelType w:val="hybridMultilevel"/>
     <w:tmpl w:val="0A440E9A"/>
@@ -2303,7 +2792,7 @@
       </w:pPr>
     </w:lvl>
   </w:abstractNum>
-  <w:abstractNum w:abstractNumId="10" w15:restartNumberingAfterBreak="0">
+  <w:abstractNum w:abstractNumId="11" w15:restartNumberingAfterBreak="0">
     <w:nsid w:val="4E124435"/>
     <w:multiLevelType w:val="hybridMultilevel"/>
     <w:tmpl w:val="E62A8D5A"/>
@@ -2320,6 +2809,119 @@
       </w:rPr>
     </w:lvl>
     <w:lvl w:ilvl="1" w:tplc="04090003">
+      <w:start w:val="1"/>
+      <w:numFmt w:val="bullet"/>
+      <w:lvlText w:val="o"/>
+      <w:lvlJc w:val="left"/>
+      <w:pPr>
+        <w:ind w:left="1440" w:hanging="360"/>
+      </w:pPr>
+      <w:rPr>
+        <w:rFonts w:ascii="Courier New" w:hAnsi="Courier New" w:cs="Courier New" w:hint="default"/>
+      </w:rPr>
+    </w:lvl>
+    <w:lvl w:ilvl="2" w:tplc="04090005" w:tentative="1">
+      <w:start w:val="1"/>
+      <w:numFmt w:val="bullet"/>
+      <w:lvlText w:val=""/>
+      <w:lvlJc w:val="left"/>
+      <w:pPr>
+        <w:ind w:left="2160" w:hanging="360"/>
+      </w:pPr>
+      <w:rPr>
+        <w:rFonts w:ascii="Wingdings" w:hAnsi="Wingdings" w:hint="default"/>
+      </w:rPr>
+    </w:lvl>
+    <w:lvl w:ilvl="3" w:tplc="04090001" w:tentative="1">
+      <w:start w:val="1"/>
+      <w:numFmt w:val="bullet"/>
+      <w:lvlText w:val=""/>
+      <w:lvlJc w:val="left"/>
+      <w:pPr>
+        <w:ind w:left="2880" w:hanging="360"/>
+      </w:pPr>
+      <w:rPr>
+        <w:rFonts w:ascii="Symbol" w:hAnsi="Symbol" w:hint="default"/>
+      </w:rPr>
+    </w:lvl>
+    <w:lvl w:ilvl="4" w:tplc="04090003" w:tentative="1">
+      <w:start w:val="1"/>
+      <w:numFmt w:val="bullet"/>
+      <w:lvlText w:val="o"/>
+      <w:lvlJc w:val="left"/>
+      <w:pPr>
+        <w:ind w:left="3600" w:hanging="360"/>
+      </w:pPr>
+      <w:rPr>
+        <w:rFonts w:ascii="Courier New" w:hAnsi="Courier New" w:cs="Courier New" w:hint="default"/>
+      </w:rPr>
+    </w:lvl>
+    <w:lvl w:ilvl="5" w:tplc="04090005" w:tentative="1">
+      <w:start w:val="1"/>
+      <w:numFmt w:val="bullet"/>
+      <w:lvlText w:val=""/>
+      <w:lvlJc w:val="left"/>
+      <w:pPr>
+        <w:ind w:left="4320" w:hanging="360"/>
+      </w:pPr>
+      <w:rPr>
+        <w:rFonts w:ascii="Wingdings" w:hAnsi="Wingdings" w:hint="default"/>
+      </w:rPr>
+    </w:lvl>
+    <w:lvl w:ilvl="6" w:tplc="04090001" w:tentative="1">
+      <w:start w:val="1"/>
+      <w:numFmt w:val="bullet"/>
+      <w:lvlText w:val=""/>
+      <w:lvlJc w:val="left"/>
+      <w:pPr>
+        <w:ind w:left="5040" w:hanging="360"/>
+      </w:pPr>
+      <w:rPr>
+        <w:rFonts w:ascii="Symbol" w:hAnsi="Symbol" w:hint="default"/>
+      </w:rPr>
+    </w:lvl>
+    <w:lvl w:ilvl="7" w:tplc="04090003" w:tentative="1">
+      <w:start w:val="1"/>
+      <w:numFmt w:val="bullet"/>
+      <w:lvlText w:val="o"/>
+      <w:lvlJc w:val="left"/>
+      <w:pPr>
+        <w:ind w:left="5760" w:hanging="360"/>
+      </w:pPr>
+      <w:rPr>
+        <w:rFonts w:ascii="Courier New" w:hAnsi="Courier New" w:cs="Courier New" w:hint="default"/>
+      </w:rPr>
+    </w:lvl>
+    <w:lvl w:ilvl="8" w:tplc="04090005" w:tentative="1">
+      <w:start w:val="1"/>
+      <w:numFmt w:val="bullet"/>
+      <w:lvlText w:val=""/>
+      <w:lvlJc w:val="left"/>
+      <w:pPr>
+        <w:ind w:left="6480" w:hanging="360"/>
+      </w:pPr>
+      <w:rPr>
+        <w:rFonts w:ascii="Wingdings" w:hAnsi="Wingdings" w:hint="default"/>
+      </w:rPr>
+    </w:lvl>
+  </w:abstractNum>
+  <w:abstractNum w:abstractNumId="12" w15:restartNumberingAfterBreak="0">
+    <w:nsid w:val="4E276EA5"/>
+    <w:multiLevelType w:val="hybridMultilevel"/>
+    <w:tmpl w:val="1DAE0F9E"/>
+    <w:lvl w:ilvl="0" w:tplc="04090001">
+      <w:start w:val="1"/>
+      <w:numFmt w:val="bullet"/>
+      <w:lvlText w:val=""/>
+      <w:lvlJc w:val="left"/>
+      <w:pPr>
+        <w:ind w:left="720" w:hanging="360"/>
+      </w:pPr>
+      <w:rPr>
+        <w:rFonts w:ascii="Symbol" w:hAnsi="Symbol" w:hint="default"/>
+      </w:rPr>
+    </w:lvl>
+    <w:lvl w:ilvl="1" w:tplc="04090003" w:tentative="1">
       <w:start w:val="1"/>
       <w:numFmt w:val="bullet"/>
       <w:lvlText w:val="o"/>
@@ -2432,13 +3034,13 @@
     <w:abstractNumId w:val="1"/>
   </w:num>
   <w:num w:numId="6">
-    <w:abstractNumId w:val="8"/>
+    <w:abstractNumId w:val="9"/>
   </w:num>
   <w:num w:numId="7">
-    <w:abstractNumId w:val="10"/>
+    <w:abstractNumId w:val="11"/>
   </w:num>
   <w:num w:numId="8">
-    <w:abstractNumId w:val="7"/>
+    <w:abstractNumId w:val="8"/>
   </w:num>
   <w:num w:numId="9">
     <w:abstractNumId w:val="6"/>
@@ -2447,7 +3049,13 @@
     <w:abstractNumId w:val="0"/>
   </w:num>
   <w:num w:numId="11">
-    <w:abstractNumId w:val="9"/>
+    <w:abstractNumId w:val="10"/>
+  </w:num>
+  <w:num w:numId="12">
+    <w:abstractNumId w:val="12"/>
+  </w:num>
+  <w:num w:numId="13">
+    <w:abstractNumId w:val="7"/>
   </w:num>
 </w:numbering>
 </file>
@@ -2991,6 +3599,41 @@
       <w:szCs w:val="18"/>
     </w:rPr>
   </w:style>
+  <w:style w:type="character" w:styleId="Hyperlink">
+    <w:name w:val="Hyperlink"/>
+    <w:basedOn w:val="DefaultParagraphFont"/>
+    <w:uiPriority w:val="99"/>
+    <w:unhideWhenUsed/>
+    <w:rsid w:val="003D181D"/>
+    <w:rPr>
+      <w:color w:val="0563C1" w:themeColor="hyperlink"/>
+      <w:u w:val="single"/>
+    </w:rPr>
+  </w:style>
+  <w:style w:type="character" w:styleId="UnresolvedMention">
+    <w:name w:val="Unresolved Mention"/>
+    <w:basedOn w:val="DefaultParagraphFont"/>
+    <w:uiPriority w:val="99"/>
+    <w:semiHidden/>
+    <w:unhideWhenUsed/>
+    <w:rsid w:val="003D181D"/>
+    <w:rPr>
+      <w:color w:val="605E5C"/>
+      <w:shd w:val="clear" w:color="auto" w:fill="E1DFDD"/>
+    </w:rPr>
+  </w:style>
+  <w:style w:type="character" w:styleId="FollowedHyperlink">
+    <w:name w:val="FollowedHyperlink"/>
+    <w:basedOn w:val="DefaultParagraphFont"/>
+    <w:uiPriority w:val="99"/>
+    <w:semiHidden/>
+    <w:unhideWhenUsed/>
+    <w:rsid w:val="003D181D"/>
+    <w:rPr>
+      <w:color w:val="954F72" w:themeColor="followedHyperlink"/>
+      <w:u w:val="single"/>
+    </w:rPr>
+  </w:style>
 </w:styles>
 </file>
 

</xml_diff>